<commit_message>
add one test scenario and fix some mistakes
</commit_message>
<xml_diff>
--- a/test_cases.docx
+++ b/test_cases.docx
@@ -316,6 +316,40 @@
       </w:r>
     </w:p>
     <w:p>
+      <w:pPr>
+        <w:pStyle w:val="ListParagraph"/>
+        <w:numPr>
+          <w:ilvl w:val="0"/>
+          <w:numId w:val="3"/>
+        </w:numPr>
+      </w:pPr>
+      <w:r>
+        <w:rPr>
+          <w:lang w:val="en-NL"/>
+        </w:rPr>
+        <w:t>get top rated movies with page bigger than total pages (passed)</w:t>
+      </w:r>
+      <w:r>
+        <w:rPr>
+          <w:lang w:val="en-NL"/>
+        </w:rPr>
+        <w:br/>
+        <w:t xml:space="preserve">expected results: </w:t>
+      </w:r>
+      <w:r>
+        <w:t>status code 200</w:t>
+      </w:r>
+      <w:r>
+        <w:rPr>
+          <w:lang w:val="en-NL"/>
+        </w:rPr>
+        <w:t xml:space="preserve">, </w:t>
+      </w:r>
+      <w:r>
+        <w:t>results field is empty</w:t>
+      </w:r>
+    </w:p>
+    <w:p>
       <w:r>
         <w:t xml:space="preserve"> </w:t>
       </w:r>
@@ -478,6 +512,7 @@
         </w:numPr>
       </w:pPr>
       <w:r>
+        <w:lastRenderedPageBreak/>
         <w:t>rate a movie with invalid payload including value more than 10 (passed)</w:t>
       </w:r>
       <w:r>
@@ -494,7 +529,6 @@
         </w:numPr>
       </w:pPr>
       <w:r>
-        <w:lastRenderedPageBreak/>
         <w:t>rate a movie with invalid payload including value not greater than 0 (passed)</w:t>
       </w:r>
       <w:r>

</xml_diff>